<commit_message>
Update to be more clear
</commit_message>
<xml_diff>
--- a/Rapport.docx
+++ b/Rapport.docx
@@ -542,23 +542,7 @@
                 <w:rFonts w:ascii="Nunito" w:eastAsia="Ubuntu" w:hAnsi="Nunito" w:cs="Ubuntu"/>
                 <w:lang w:val="es-ES" w:bidi="en-US"/>
               </w:rPr>
-              <w:t xml:space="preserve">NGUYEN </w:t>
-            </w:r>
-            <w:proofErr w:type="spellStart"/>
-            <w:r>
-              <w:rPr>
-                <w:rFonts w:ascii="Nunito" w:eastAsia="Ubuntu" w:hAnsi="Nunito" w:cs="Ubuntu"/>
-                <w:lang w:val="es-ES" w:bidi="en-US"/>
-              </w:rPr>
-              <w:t>Binh</w:t>
-            </w:r>
-            <w:proofErr w:type="spellEnd"/>
-            <w:r>
-              <w:rPr>
-                <w:rFonts w:ascii="Nunito" w:eastAsia="Ubuntu" w:hAnsi="Nunito" w:cs="Ubuntu"/>
-                <w:lang w:val="es-ES" w:bidi="en-US"/>
-              </w:rPr>
-              <w:t xml:space="preserve"> Minh</w:t>
+              <w:t>NGUYEN Binh Minh</w:t>
             </w:r>
           </w:p>
           <w:p>
@@ -583,17 +567,8 @@
                 <w:rFonts w:ascii="Nunito" w:eastAsia="Ubuntu" w:hAnsi="Nunito" w:cs="Ubuntu"/>
                 <w:lang w:val="es-ES" w:bidi="en-US"/>
               </w:rPr>
-              <w:t xml:space="preserve">GONG </w:t>
+              <w:t>GONG Xiang</w:t>
             </w:r>
-            <w:proofErr w:type="spellStart"/>
-            <w:r>
-              <w:rPr>
-                <w:rFonts w:ascii="Nunito" w:eastAsia="Ubuntu" w:hAnsi="Nunito" w:cs="Ubuntu"/>
-                <w:lang w:val="es-ES" w:bidi="en-US"/>
-              </w:rPr>
-              <w:t>Xiang</w:t>
-            </w:r>
-            <w:proofErr w:type="spellEnd"/>
           </w:p>
           <w:p>
             <w:pPr>
@@ -996,6 +971,7 @@
           <w:docPartUnique/>
         </w:docPartObj>
       </w:sdtPr>
+      <w:sdtEndPr/>
       <w:sdtContent>
         <w:p>
           <w:pPr>
@@ -1571,36 +1547,8 @@
             <w:rFonts w:ascii="Nunito" w:hAnsi="Nunito"/>
             <w:bCs/>
           </w:rPr>
-          <w:t>github.com/</w:t>
+          <w:t>github.com/chletes/IMTA-CD-Video_Compression_Project</w:t>
         </w:r>
-        <w:proofErr w:type="spellStart"/>
-        <w:r>
-          <w:rPr>
-            <w:rStyle w:val="Hipervnculo"/>
-            <w:rFonts w:ascii="Nunito" w:hAnsi="Nunito"/>
-            <w:bCs/>
-          </w:rPr>
-          <w:t>chletes</w:t>
-        </w:r>
-        <w:proofErr w:type="spellEnd"/>
-        <w:r>
-          <w:rPr>
-            <w:rStyle w:val="Hipervnculo"/>
-            <w:rFonts w:ascii="Nunito" w:hAnsi="Nunito"/>
-            <w:bCs/>
-          </w:rPr>
-          <w:t>/IMTA-CD-</w:t>
-        </w:r>
-        <w:proofErr w:type="spellStart"/>
-        <w:r>
-          <w:rPr>
-            <w:rStyle w:val="Hipervnculo"/>
-            <w:rFonts w:ascii="Nunito" w:hAnsi="Nunito"/>
-            <w:bCs/>
-          </w:rPr>
-          <w:t>Video_Compression_Project</w:t>
-        </w:r>
-        <w:proofErr w:type="spellEnd"/>
       </w:hyperlink>
       <w:r>
         <w:rPr>
@@ -1806,7 +1754,6 @@
         </w:rPr>
         <w:t>Les dossiers /ressources/</w:t>
       </w:r>
-      <w:proofErr w:type="spellStart"/>
       <w:r>
         <w:rPr>
           <w:rFonts w:ascii="Nunito" w:hAnsi="Nunito"/>
@@ -1814,7 +1761,6 @@
         </w:rPr>
         <w:t>BlockMatchingAlgoMPEG</w:t>
       </w:r>
-      <w:proofErr w:type="spellEnd"/>
       <w:r>
         <w:rPr>
           <w:rFonts w:ascii="Nunito" w:hAnsi="Nunito"/>
@@ -1822,7 +1768,6 @@
         </w:rPr>
         <w:t xml:space="preserve"> et /ressources/</w:t>
       </w:r>
-      <w:proofErr w:type="spellStart"/>
       <w:r>
         <w:rPr>
           <w:rFonts w:ascii="Nunito" w:hAnsi="Nunito"/>
@@ -1830,7 +1775,6 @@
         </w:rPr>
         <w:t>video_and_code</w:t>
       </w:r>
-      <w:proofErr w:type="spellEnd"/>
       <w:r>
         <w:rPr>
           <w:rFonts w:ascii="Nunito" w:hAnsi="Nunito"/>
@@ -1884,23 +1828,7 @@
           <w:rFonts w:ascii="Nunito" w:hAnsi="Nunito"/>
           <w:bCs/>
         </w:rPr>
-        <w:t xml:space="preserve"> </w:t>
-      </w:r>
-      <w:proofErr w:type="gramStart"/>
-      <w:r>
-        <w:rPr>
-          <w:rFonts w:ascii="Nunito" w:hAnsi="Nunito"/>
-          <w:bCs/>
-        </w:rPr>
-        <w:t>contiennent</w:t>
-      </w:r>
-      <w:proofErr w:type="gramEnd"/>
-      <w:r>
-        <w:rPr>
-          <w:rFonts w:ascii="Nunito" w:hAnsi="Nunito"/>
-          <w:bCs/>
-        </w:rPr>
-        <w:t xml:space="preserve"> des fonctions dont nous avons codé pour les Travaux Pratiques 1 et 2 de l’UE. </w:t>
+        <w:t xml:space="preserve"> contiennent des fonctions dont nous avons codé pour les Travaux Pratiques 1 et 2 de l’UE. </w:t>
       </w:r>
     </w:p>
     <w:p>
@@ -2440,10 +2368,10 @@
           <w:rFonts w:ascii="Nunito" w:hAnsi="Nunito"/>
         </w:rPr>
       </w:pPr>
-      <w:bookmarkStart w:id="3" w:name="_GoBack"/>
-      <w:r>
-        <w:rPr>
-          <w:rFonts w:ascii="Nunito" w:hAnsi="Nunito"/>
+      <w:r>
+        <w:rPr>
+          <w:rFonts w:ascii="Nunito" w:hAnsi="Nunito"/>
+          <w:noProof/>
         </w:rPr>
         <w:drawing>
           <wp:inline distT="0" distB="0" distL="0" distR="0" wp14:anchorId="770EC1E6" wp14:editId="77FD7668">
@@ -2486,7 +2414,6 @@
           </wp:inline>
         </w:drawing>
       </w:r>
-      <w:bookmarkEnd w:id="3"/>
     </w:p>
     <w:p>
       <w:pPr>
@@ -2589,44 +2516,8 @@
         <w:rPr>
           <w:rFonts w:ascii="Nunito" w:hAnsi="Nunito"/>
         </w:rPr>
-        <w:t xml:space="preserve">de l'anglais : DCT ou </w:t>
-      </w:r>
-      <w:proofErr w:type="spellStart"/>
-      <w:r>
-        <w:rPr>
-          <w:rFonts w:ascii="Nunito" w:hAnsi="Nunito"/>
-        </w:rPr>
-        <w:t>Discrete</w:t>
-      </w:r>
-      <w:proofErr w:type="spellEnd"/>
-      <w:r>
-        <w:rPr>
-          <w:rFonts w:ascii="Nunito" w:hAnsi="Nunito"/>
-        </w:rPr>
-        <w:t xml:space="preserve"> </w:t>
-      </w:r>
-      <w:proofErr w:type="spellStart"/>
-      <w:r>
-        <w:rPr>
-          <w:rFonts w:ascii="Nunito" w:hAnsi="Nunito"/>
-        </w:rPr>
-        <w:t>Cosine</w:t>
-      </w:r>
-      <w:proofErr w:type="spellEnd"/>
-      <w:r>
-        <w:rPr>
-          <w:rFonts w:ascii="Nunito" w:hAnsi="Nunito"/>
-        </w:rPr>
-        <w:t xml:space="preserve"> </w:t>
-      </w:r>
-      <w:proofErr w:type="spellStart"/>
-      <w:r>
-        <w:rPr>
-          <w:rFonts w:ascii="Nunito" w:hAnsi="Nunito"/>
-        </w:rPr>
-        <w:t>Transform</w:t>
-      </w:r>
-      <w:proofErr w:type="spellEnd"/>
+        <w:t>de l'anglais : DCT ou Discrete Cosine Transform</w:t>
+      </w:r>
       <w:r>
         <w:rPr>
           <w:rFonts w:ascii="Nunito" w:hAnsi="Nunito"/>
@@ -3672,29 +3563,27 @@
         </w:rPr>
         <w:t xml:space="preserve"> : le codage prédictif DPCM (de l’anglais </w:t>
       </w:r>
-      <w:proofErr w:type="spellStart"/>
       <w:r>
         <w:rPr>
           <w:rFonts w:ascii="Nunito" w:hAnsi="Nunito"/>
           <w:i/>
           <w:iCs/>
         </w:rPr>
-        <w:t>Differential</w:t>
-      </w:r>
-      <w:proofErr w:type="spellEnd"/>
+        <w:t>Differential Pulse Code Modulation</w:t>
+      </w:r>
+      <w:r>
+        <w:rPr>
+          <w:rFonts w:ascii="Nunito" w:hAnsi="Nunito"/>
+        </w:rPr>
+        <w:t xml:space="preserve">). Le reste de coefficients – appelés composants AC – sont associés entre eux par un codage RLE (de l’anglais </w:t>
+      </w:r>
       <w:r>
         <w:rPr>
           <w:rFonts w:ascii="Nunito" w:hAnsi="Nunito"/>
           <w:i/>
           <w:iCs/>
         </w:rPr>
-        <w:t xml:space="preserve"> Pulse Code Modulation</w:t>
-      </w:r>
-      <w:r>
-        <w:rPr>
-          <w:rFonts w:ascii="Nunito" w:hAnsi="Nunito"/>
-        </w:rPr>
-        <w:t xml:space="preserve">). Le reste de coefficients – appelés composants AC – sont associés entre eux par un codage RLE (de l’anglais </w:t>
+        <w:t>Run-</w:t>
       </w:r>
       <w:r>
         <w:rPr>
@@ -3702,16 +3591,15 @@
           <w:i/>
           <w:iCs/>
         </w:rPr>
-        <w:t>Run-</w:t>
-      </w:r>
-      <w:proofErr w:type="spellStart"/>
+        <w:t>L</w:t>
+      </w:r>
       <w:r>
         <w:rPr>
           <w:rFonts w:ascii="Nunito" w:hAnsi="Nunito"/>
           <w:i/>
           <w:iCs/>
         </w:rPr>
-        <w:t>L</w:t>
+        <w:t xml:space="preserve">ength </w:t>
       </w:r>
       <w:r>
         <w:rPr>
@@ -3719,41 +3607,22 @@
           <w:i/>
           <w:iCs/>
         </w:rPr>
-        <w:t>ength</w:t>
-      </w:r>
-      <w:proofErr w:type="spellEnd"/>
+        <w:t>E</w:t>
+      </w:r>
       <w:r>
         <w:rPr>
           <w:rFonts w:ascii="Nunito" w:hAnsi="Nunito"/>
           <w:i/>
           <w:iCs/>
         </w:rPr>
-        <w:t xml:space="preserve"> </w:t>
-      </w:r>
-      <w:proofErr w:type="spellStart"/>
+        <w:t>ncoding</w:t>
+      </w:r>
       <w:r>
         <w:rPr>
           <w:rFonts w:ascii="Nunito" w:hAnsi="Nunito"/>
           <w:i/>
           <w:iCs/>
         </w:rPr>
-        <w:t>E</w:t>
-      </w:r>
-      <w:r>
-        <w:rPr>
-          <w:rFonts w:ascii="Nunito" w:hAnsi="Nunito"/>
-          <w:i/>
-          <w:iCs/>
-        </w:rPr>
-        <w:t>ncoding</w:t>
-      </w:r>
-      <w:proofErr w:type="spellEnd"/>
-      <w:r>
-        <w:rPr>
-          <w:rFonts w:ascii="Nunito" w:hAnsi="Nunito"/>
-          <w:i/>
-          <w:iCs/>
-        </w:rPr>
         <w:t>)</w:t>
       </w:r>
     </w:p>
@@ -3767,6 +3636,7 @@
       <w:r>
         <w:rPr>
           <w:rFonts w:ascii="Nunito" w:hAnsi="Nunito"/>
+          <w:noProof/>
         </w:rPr>
         <w:drawing>
           <wp:inline distT="0" distB="0" distL="0" distR="0" wp14:anchorId="743B4641" wp14:editId="2103223A">
@@ -3821,21 +3691,7 @@
           <w:rFonts w:ascii="Nunito" w:hAnsi="Nunito"/>
         </w:rPr>
         <w:lastRenderedPageBreak/>
-        <w:t xml:space="preserve">Pour finir avec la compression, le codage entropique de </w:t>
-      </w:r>
-      <w:proofErr w:type="spellStart"/>
-      <w:r>
-        <w:rPr>
-          <w:rFonts w:ascii="Nunito" w:hAnsi="Nunito"/>
-        </w:rPr>
-        <w:t>Huffman</w:t>
-      </w:r>
-      <w:proofErr w:type="spellEnd"/>
-      <w:r>
-        <w:rPr>
-          <w:rFonts w:ascii="Nunito" w:hAnsi="Nunito"/>
-        </w:rPr>
-        <w:t xml:space="preserve"> est utilisé pour les 64 coefficients du bloc – soit les coefficients DC et AC. </w:t>
+        <w:t xml:space="preserve">Pour finir avec la compression, le codage entropique de Huffman est utilisé pour les 64 coefficients du bloc – soit les coefficients DC et AC. </w:t>
       </w:r>
     </w:p>
     <w:p>
@@ -4001,14 +3857,12 @@
         </w:rPr>
         <w:t xml:space="preserve"> </w:t>
       </w:r>
-      <w:proofErr w:type="spellStart"/>
       <w:r>
         <w:rPr>
           <w:rFonts w:ascii="Consolas" w:hAnsi="Consolas"/>
         </w:rPr>
         <w:t>s_image_compressing.m</w:t>
       </w:r>
-      <w:proofErr w:type="spellEnd"/>
       <w:r>
         <w:rPr>
           <w:rFonts w:ascii="Nunito" w:hAnsi="Nunito"/>
@@ -4099,14 +3953,12 @@
         </w:rPr>
         <w:t xml:space="preserve"> </w:t>
       </w:r>
-      <w:proofErr w:type="spellStart"/>
       <w:r>
         <w:rPr>
           <w:rFonts w:ascii="Consolas" w:hAnsi="Consolas"/>
         </w:rPr>
         <w:t>s_image_compressing.m</w:t>
       </w:r>
-      <w:proofErr w:type="spellEnd"/>
     </w:p>
     <w:p>
       <w:pPr>
@@ -4153,127 +4005,53 @@
         </w:rPr>
         <w:t xml:space="preserve"> s’appuie sur la fonction </w:t>
       </w:r>
-      <w:proofErr w:type="spellStart"/>
       <w:r>
         <w:rPr>
           <w:rFonts w:ascii="Consolas" w:hAnsi="Consolas"/>
         </w:rPr>
-        <w:t>yuv_</w:t>
-      </w:r>
-      <w:proofErr w:type="gramStart"/>
+        <w:t>yuv_readimage()</w:t>
+      </w:r>
+      <w:r>
+        <w:rPr>
+          <w:rFonts w:ascii="Nunito" w:hAnsi="Nunito"/>
+        </w:rPr>
+        <w:t>, disponible dans le dossier /ressources/</w:t>
+      </w:r>
+      <w:r>
+        <w:rPr>
+          <w:rFonts w:ascii="Nunito" w:hAnsi="Nunito"/>
+        </w:rPr>
+        <w:t>video_and_code, pour obtenir les 3 composantes de l’espace de couleurs YUV</w:t>
+      </w:r>
+      <w:r>
+        <w:rPr>
+          <w:rFonts w:ascii="Nunito" w:hAnsi="Nunito"/>
+        </w:rPr>
+        <w:t>.</w:t>
+      </w:r>
+      <w:r>
+        <w:rPr>
+          <w:rFonts w:ascii="Nunito" w:hAnsi="Nunito"/>
+        </w:rPr>
+        <w:t xml:space="preserve"> Ensuite, la fonction </w:t>
+      </w:r>
       <w:r>
         <w:rPr>
           <w:rFonts w:ascii="Consolas" w:hAnsi="Consolas"/>
         </w:rPr>
-        <w:t>readimage</w:t>
-      </w:r>
-      <w:proofErr w:type="spellEnd"/>
+        <w:t xml:space="preserve">f_jpeg_compression() </w:t>
+      </w:r>
+      <w:r>
+        <w:rPr>
+          <w:rFonts w:ascii="Nunito" w:hAnsi="Nunito"/>
+        </w:rPr>
+        <w:t xml:space="preserve">est appelé pour obtenir chaque composante comprimée. En effet, c’est la fonction </w:t>
+      </w:r>
       <w:r>
         <w:rPr>
           <w:rFonts w:ascii="Consolas" w:hAnsi="Consolas"/>
         </w:rPr>
-        <w:t>(</w:t>
-      </w:r>
-      <w:proofErr w:type="gramEnd"/>
-      <w:r>
-        <w:rPr>
-          <w:rFonts w:ascii="Consolas" w:hAnsi="Consolas"/>
-        </w:rPr>
-        <w:t>)</w:t>
-      </w:r>
-      <w:r>
-        <w:rPr>
-          <w:rFonts w:ascii="Nunito" w:hAnsi="Nunito"/>
-        </w:rPr>
-        <w:t>, disponible dans le dossier /ressources/</w:t>
-      </w:r>
-      <w:proofErr w:type="spellStart"/>
-      <w:r>
-        <w:rPr>
-          <w:rFonts w:ascii="Nunito" w:hAnsi="Nunito"/>
-        </w:rPr>
-        <w:t>video_and_code</w:t>
-      </w:r>
-      <w:proofErr w:type="spellEnd"/>
-      <w:r>
-        <w:rPr>
-          <w:rFonts w:ascii="Nunito" w:hAnsi="Nunito"/>
-        </w:rPr>
-        <w:t>, pour obtenir les 3 composantes de l’espace de couleurs YUV</w:t>
-      </w:r>
-      <w:r>
-        <w:rPr>
-          <w:rFonts w:ascii="Nunito" w:hAnsi="Nunito"/>
-        </w:rPr>
-        <w:t>.</w:t>
-      </w:r>
-      <w:r>
-        <w:rPr>
-          <w:rFonts w:ascii="Nunito" w:hAnsi="Nunito"/>
-        </w:rPr>
-        <w:t xml:space="preserve"> Ensuite, la fonction </w:t>
-      </w:r>
-      <w:proofErr w:type="spellStart"/>
-      <w:r>
-        <w:rPr>
-          <w:rFonts w:ascii="Consolas" w:hAnsi="Consolas"/>
-        </w:rPr>
-        <w:t>f_jpeg_</w:t>
-      </w:r>
-      <w:proofErr w:type="gramStart"/>
-      <w:r>
-        <w:rPr>
-          <w:rFonts w:ascii="Consolas" w:hAnsi="Consolas"/>
-        </w:rPr>
-        <w:t>compression</w:t>
-      </w:r>
-      <w:proofErr w:type="spellEnd"/>
-      <w:r>
-        <w:rPr>
-          <w:rFonts w:ascii="Consolas" w:hAnsi="Consolas"/>
-        </w:rPr>
-        <w:t>(</w:t>
-      </w:r>
-      <w:proofErr w:type="gramEnd"/>
-      <w:r>
-        <w:rPr>
-          <w:rFonts w:ascii="Consolas" w:hAnsi="Consolas"/>
-        </w:rPr>
-        <w:t xml:space="preserve">) </w:t>
-      </w:r>
-      <w:r>
-        <w:rPr>
-          <w:rFonts w:ascii="Nunito" w:hAnsi="Nunito"/>
-        </w:rPr>
-        <w:t xml:space="preserve">est appelé pour obtenir chaque composante comprimée. En effet, c’est la fonction </w:t>
-      </w:r>
-      <w:proofErr w:type="spellStart"/>
-      <w:r>
-        <w:rPr>
-          <w:rFonts w:ascii="Consolas" w:hAnsi="Consolas"/>
-        </w:rPr>
-        <w:t>f_jpeg_</w:t>
-      </w:r>
-      <w:proofErr w:type="gramStart"/>
-      <w:r>
-        <w:rPr>
-          <w:rFonts w:ascii="Consolas" w:hAnsi="Consolas"/>
-        </w:rPr>
-        <w:t>compression</w:t>
-      </w:r>
-      <w:proofErr w:type="spellEnd"/>
-      <w:r>
-        <w:rPr>
-          <w:rFonts w:ascii="Consolas" w:hAnsi="Consolas"/>
-        </w:rPr>
-        <w:t>(</w:t>
-      </w:r>
-      <w:proofErr w:type="gramEnd"/>
-      <w:r>
-        <w:rPr>
-          <w:rFonts w:ascii="Consolas" w:hAnsi="Consolas"/>
-        </w:rPr>
-        <w:t xml:space="preserve">) </w:t>
+        <w:t xml:space="preserve">f_jpeg_compression() </w:t>
       </w:r>
       <w:r>
         <w:rPr>
@@ -4295,73 +4073,35 @@
         </w:rPr>
         <w:t xml:space="preserve">Et quant à la décompression de l’image, la fonction </w:t>
       </w:r>
-      <w:proofErr w:type="spellStart"/>
       <w:r>
         <w:rPr>
           <w:rFonts w:ascii="Consolas" w:hAnsi="Consolas"/>
         </w:rPr>
-        <w:t>f_jpeg_</w:t>
-      </w:r>
-      <w:proofErr w:type="gramStart"/>
+        <w:t>f_jpeg_decompression()</w:t>
+      </w:r>
+      <w:r>
+        <w:rPr>
+          <w:rFonts w:ascii="Nunito" w:hAnsi="Nunito"/>
+        </w:rPr>
+        <w:t xml:space="preserve"> est appelé pour obtenir chaque composante décomprimée. C’est cette fonction là celle qui met en œuvre l’algorithme de décompression JPEG. Ensuite, la fonction </w:t>
+      </w:r>
       <w:r>
         <w:rPr>
           <w:rFonts w:ascii="Consolas" w:hAnsi="Consolas"/>
         </w:rPr>
-        <w:t>decompression</w:t>
-      </w:r>
-      <w:proofErr w:type="spellEnd"/>
-      <w:r>
-        <w:rPr>
-          <w:rFonts w:ascii="Consolas" w:hAnsi="Consolas"/>
-        </w:rPr>
-        <w:t>(</w:t>
-      </w:r>
-      <w:proofErr w:type="gramEnd"/>
-      <w:r>
-        <w:rPr>
-          <w:rFonts w:ascii="Consolas" w:hAnsi="Consolas"/>
-        </w:rPr>
-        <w:t>)</w:t>
-      </w:r>
-      <w:r>
-        <w:rPr>
-          <w:rFonts w:ascii="Nunito" w:hAnsi="Nunito"/>
-        </w:rPr>
-        <w:t xml:space="preserve"> est appelé pour obtenir chaque composante décomprimée. C’est cette fonction là celle qui met en œuvre l’algorithme de décompression JPEG. Ensuite, la fonction </w:t>
-      </w:r>
-      <w:proofErr w:type="spellStart"/>
-      <w:r>
-        <w:rPr>
-          <w:rFonts w:ascii="Consolas" w:hAnsi="Consolas"/>
-        </w:rPr>
-        <w:t>f_yuv_to_</w:t>
-      </w:r>
-      <w:proofErr w:type="gramStart"/>
-      <w:r>
-        <w:rPr>
-          <w:rFonts w:ascii="Consolas" w:hAnsi="Consolas"/>
-        </w:rPr>
-        <w:t>rgb</w:t>
-      </w:r>
-      <w:proofErr w:type="spellEnd"/>
-      <w:r>
-        <w:rPr>
-          <w:rFonts w:ascii="Consolas" w:hAnsi="Consolas"/>
-        </w:rPr>
-        <w:t>(</w:t>
-      </w:r>
-      <w:proofErr w:type="gramEnd"/>
-      <w:r>
-        <w:rPr>
-          <w:rFonts w:ascii="Consolas" w:hAnsi="Consolas"/>
-        </w:rPr>
-        <w:t>)</w:t>
-      </w:r>
-      <w:r>
-        <w:rPr>
-          <w:rFonts w:ascii="Nunito" w:hAnsi="Nunito"/>
-        </w:rPr>
-        <w:t xml:space="preserve"> permet de transformer les trois composantes YUV à l’espace de couleurs RGB. </w:t>
+        <w:t>f_yuv_to_rgb()</w:t>
+      </w:r>
+      <w:r>
+        <w:rPr>
+          <w:rFonts w:ascii="Nunito" w:hAnsi="Nunito"/>
+        </w:rPr>
+        <w:t xml:space="preserve"> permet de transformer les trois composantes YUV à l’espace de couleurs RGB</w:t>
+      </w:r>
+      <w:r>
+        <w:rPr>
+          <w:rFonts w:ascii="Nunito" w:hAnsi="Nunito"/>
+        </w:rPr>
+        <w:t>, grâce à ces formules :</w:t>
       </w:r>
     </w:p>
     <w:p>
@@ -4371,132 +4111,34 @@
           <w:rFonts w:ascii="Nunito" w:hAnsi="Nunito"/>
         </w:rPr>
       </w:pPr>
-      <w:r>
-        <w:rPr>
-          <w:rFonts w:ascii="Nunito" w:hAnsi="Nunito"/>
-        </w:rPr>
-        <w:t xml:space="preserve">Quant </w:t>
-      </w:r>
-      <w:r>
-        <w:rPr>
-          <w:rFonts w:ascii="Nunito" w:hAnsi="Nunito"/>
-        </w:rPr>
-        <w:t>aux</w:t>
-      </w:r>
-      <w:r>
-        <w:rPr>
-          <w:rFonts w:ascii="Nunito" w:hAnsi="Nunito"/>
-        </w:rPr>
-        <w:t xml:space="preserve"> fonction</w:t>
-      </w:r>
-      <w:r>
-        <w:rPr>
-          <w:rFonts w:ascii="Nunito" w:hAnsi="Nunito"/>
-        </w:rPr>
-        <w:t>s</w:t>
-      </w:r>
-      <w:r>
-        <w:rPr>
-          <w:rFonts w:ascii="Nunito" w:hAnsi="Nunito"/>
-        </w:rPr>
-        <w:t xml:space="preserve"> </w:t>
-      </w:r>
-      <w:proofErr w:type="spellStart"/>
-      <w:r>
-        <w:rPr>
-          <w:rFonts w:ascii="Consolas" w:hAnsi="Consolas"/>
-        </w:rPr>
-        <w:t>f_jpeg_</w:t>
-      </w:r>
-      <w:proofErr w:type="gramStart"/>
-      <w:r>
-        <w:rPr>
-          <w:rFonts w:ascii="Consolas" w:hAnsi="Consolas"/>
-        </w:rPr>
-        <w:t>compression</w:t>
-      </w:r>
-      <w:proofErr w:type="spellEnd"/>
-      <w:r>
-        <w:rPr>
-          <w:rFonts w:ascii="Consolas" w:hAnsi="Consolas"/>
-        </w:rPr>
-        <w:t>(</w:t>
-      </w:r>
-      <w:proofErr w:type="gramEnd"/>
-      <w:r>
-        <w:rPr>
-          <w:rFonts w:ascii="Consolas" w:hAnsi="Consolas"/>
-        </w:rPr>
-        <w:t>)</w:t>
-      </w:r>
-      <w:r>
-        <w:rPr>
-          <w:rFonts w:ascii="Consolas" w:hAnsi="Consolas"/>
-        </w:rPr>
-        <w:t xml:space="preserve"> </w:t>
-      </w:r>
-      <w:r>
-        <w:rPr>
-          <w:rFonts w:ascii="Nunito" w:hAnsi="Nunito"/>
-        </w:rPr>
-        <w:t xml:space="preserve">et </w:t>
-      </w:r>
-      <w:proofErr w:type="spellStart"/>
-      <w:r>
-        <w:rPr>
-          <w:rFonts w:ascii="Consolas" w:hAnsi="Consolas"/>
-        </w:rPr>
-        <w:t>f_jpeg_</w:t>
-      </w:r>
-      <w:r>
-        <w:rPr>
-          <w:rFonts w:ascii="Consolas" w:hAnsi="Consolas"/>
-        </w:rPr>
-        <w:t>de</w:t>
-      </w:r>
-      <w:r>
-        <w:rPr>
-          <w:rFonts w:ascii="Consolas" w:hAnsi="Consolas"/>
-        </w:rPr>
-        <w:t>compression</w:t>
-      </w:r>
-      <w:proofErr w:type="spellEnd"/>
-      <w:r>
-        <w:rPr>
-          <w:rFonts w:ascii="Consolas" w:hAnsi="Consolas"/>
-        </w:rPr>
-        <w:t>()</w:t>
-      </w:r>
-      <w:r>
-        <w:rPr>
-          <w:rFonts w:ascii="Nunito" w:hAnsi="Nunito"/>
-        </w:rPr>
-        <w:t xml:space="preserve">, </w:t>
-      </w:r>
-      <w:r>
-        <w:rPr>
-          <w:rFonts w:ascii="Nunito" w:hAnsi="Nunito"/>
-        </w:rPr>
-        <w:t xml:space="preserve"> </w:t>
-      </w:r>
-      <w:r>
-        <w:rPr>
-          <w:rFonts w:ascii="Nunito" w:hAnsi="Nunito"/>
-        </w:rPr>
-        <w:t>nous recommandons jeter un coup d’œil au code directement (nous avons mis beaucoup de commentaires pour l’expliquer)</w:t>
-      </w:r>
-      <w:r>
-        <w:rPr>
-          <w:rFonts w:ascii="Nunito" w:hAnsi="Nunito"/>
-        </w:rPr>
-        <w:t xml:space="preserve">. </w:t>
-      </w:r>
-      <w:r>
-        <w:rPr>
-          <w:rFonts w:ascii="Nunito" w:hAnsi="Nunito"/>
-        </w:rPr>
-        <w:t xml:space="preserve"> </w:t>
-      </w:r>
+      <m:oMathPara>
+        <m:oMath>
+          <m:r>
+            <w:rPr>
+              <w:rFonts w:ascii="Cambria Math" w:hAnsi="Cambria Math"/>
+            </w:rPr>
+            <m:t>R←Y+1,403·</m:t>
+          </m:r>
+          <m:d>
+            <m:dPr>
+              <m:ctrlPr>
+                <w:rPr>
+                  <w:rFonts w:ascii="Cambria Math" w:hAnsi="Cambria Math"/>
+                  <w:i/>
+                </w:rPr>
+              </m:ctrlPr>
+            </m:dPr>
+            <m:e>
+              <m:r>
+                <w:rPr>
+                  <w:rFonts w:ascii="Cambria Math" w:hAnsi="Cambria Math"/>
+                </w:rPr>
+                <m:t>U-128</m:t>
+              </m:r>
+            </m:e>
+          </m:d>
+        </m:oMath>
+      </m:oMathPara>
     </w:p>
     <w:p>
       <w:pPr>
@@ -4505,10 +4147,193 @@
           <w:rFonts w:ascii="Nunito" w:hAnsi="Nunito"/>
         </w:rPr>
       </w:pPr>
-      <w:r>
-        <w:rPr>
-          <w:rFonts w:ascii="Nunito" w:hAnsi="Nunito"/>
-        </w:rPr>
+      <m:oMathPara>
+        <m:oMath>
+          <m:r>
+            <w:rPr>
+              <w:rFonts w:ascii="Cambria Math" w:hAnsi="Cambria Math"/>
+            </w:rPr>
+            <m:t>G←Y-0,714·</m:t>
+          </m:r>
+          <m:d>
+            <m:dPr>
+              <m:ctrlPr>
+                <w:rPr>
+                  <w:rFonts w:ascii="Cambria Math" w:hAnsi="Cambria Math"/>
+                  <w:i/>
+                </w:rPr>
+              </m:ctrlPr>
+            </m:dPr>
+            <m:e>
+              <m:r>
+                <w:rPr>
+                  <w:rFonts w:ascii="Cambria Math" w:hAnsi="Cambria Math"/>
+                </w:rPr>
+                <m:t>U-128</m:t>
+              </m:r>
+            </m:e>
+          </m:d>
+          <m:r>
+            <w:rPr>
+              <w:rFonts w:ascii="Cambria Math" w:hAnsi="Cambria Math"/>
+            </w:rPr>
+            <m:t>-0,344·</m:t>
+          </m:r>
+          <m:d>
+            <m:dPr>
+              <m:ctrlPr>
+                <w:rPr>
+                  <w:rFonts w:ascii="Cambria Math" w:hAnsi="Cambria Math"/>
+                  <w:i/>
+                </w:rPr>
+              </m:ctrlPr>
+            </m:dPr>
+            <m:e>
+              <m:r>
+                <w:rPr>
+                  <w:rFonts w:ascii="Cambria Math" w:hAnsi="Cambria Math"/>
+                </w:rPr>
+                <m:t>V-128</m:t>
+              </m:r>
+            </m:e>
+          </m:d>
+        </m:oMath>
+      </m:oMathPara>
+    </w:p>
+    <w:p>
+      <w:pPr>
+        <w:ind w:firstLine="284"/>
+        <w:rPr>
+          <w:rFonts w:ascii="Nunito" w:hAnsi="Nunito"/>
+        </w:rPr>
+      </w:pPr>
+      <m:oMathPara>
+        <m:oMath>
+          <m:r>
+            <w:rPr>
+              <w:rFonts w:ascii="Cambria Math" w:hAnsi="Cambria Math"/>
+            </w:rPr>
+            <m:t>B←Y+1,773·(V-128)</m:t>
+          </m:r>
+        </m:oMath>
+      </m:oMathPara>
+    </w:p>
+    <w:p>
+      <w:pPr>
+        <w:ind w:firstLine="284"/>
+        <w:rPr>
+          <w:rFonts w:ascii="Nunito" w:hAnsi="Nunito"/>
+        </w:rPr>
+      </w:pPr>
+      <w:r>
+        <w:rPr>
+          <w:rFonts w:ascii="Nunito" w:hAnsi="Nunito"/>
+        </w:rPr>
+        <w:t xml:space="preserve">Quant </w:t>
+      </w:r>
+      <w:r>
+        <w:rPr>
+          <w:rFonts w:ascii="Nunito" w:hAnsi="Nunito"/>
+        </w:rPr>
+        <w:t>aux</w:t>
+      </w:r>
+      <w:r>
+        <w:rPr>
+          <w:rFonts w:ascii="Nunito" w:hAnsi="Nunito"/>
+        </w:rPr>
+        <w:t xml:space="preserve"> fonction</w:t>
+      </w:r>
+      <w:r>
+        <w:rPr>
+          <w:rFonts w:ascii="Nunito" w:hAnsi="Nunito"/>
+        </w:rPr>
+        <w:t>s</w:t>
+      </w:r>
+      <w:r>
+        <w:rPr>
+          <w:rFonts w:ascii="Nunito" w:hAnsi="Nunito"/>
+        </w:rPr>
+        <w:t xml:space="preserve"> </w:t>
+      </w:r>
+      <w:r>
+        <w:rPr>
+          <w:rFonts w:ascii="Consolas" w:hAnsi="Consolas"/>
+        </w:rPr>
+        <w:t>f_jpeg_compression()</w:t>
+      </w:r>
+      <w:r>
+        <w:rPr>
+          <w:rFonts w:ascii="Consolas" w:hAnsi="Consolas"/>
+        </w:rPr>
+        <w:t xml:space="preserve"> </w:t>
+      </w:r>
+      <w:r>
+        <w:rPr>
+          <w:rFonts w:ascii="Nunito" w:hAnsi="Nunito"/>
+        </w:rPr>
+        <w:t xml:space="preserve">et </w:t>
+      </w:r>
+      <w:r>
+        <w:rPr>
+          <w:rFonts w:ascii="Consolas" w:hAnsi="Consolas"/>
+        </w:rPr>
+        <w:t>f_jpeg_</w:t>
+      </w:r>
+      <w:r>
+        <w:rPr>
+          <w:rFonts w:ascii="Consolas" w:hAnsi="Consolas"/>
+        </w:rPr>
+        <w:t>de</w:t>
+      </w:r>
+      <w:r>
+        <w:rPr>
+          <w:rFonts w:ascii="Consolas" w:hAnsi="Consolas"/>
+        </w:rPr>
+        <w:t>compression()</w:t>
+      </w:r>
+      <w:r>
+        <w:rPr>
+          <w:rFonts w:ascii="Nunito" w:hAnsi="Nunito"/>
+        </w:rPr>
+        <w:t xml:space="preserve">, </w:t>
+      </w:r>
+      <w:r>
+        <w:rPr>
+          <w:rFonts w:ascii="Nunito" w:hAnsi="Nunito"/>
+        </w:rPr>
+        <w:t xml:space="preserve"> </w:t>
+      </w:r>
+      <w:r>
+        <w:rPr>
+          <w:rFonts w:ascii="Nunito" w:hAnsi="Nunito"/>
+        </w:rPr>
+        <w:t>nous recommandons jeter un coup d’œil au code directement (nous avons mis beaucoup de commentaires pour l’expliquer)</w:t>
+      </w:r>
+      <w:r>
+        <w:rPr>
+          <w:rFonts w:ascii="Nunito" w:hAnsi="Nunito"/>
+        </w:rPr>
+        <w:t xml:space="preserve">. </w:t>
+      </w:r>
+      <w:r>
+        <w:rPr>
+          <w:rFonts w:ascii="Nunito" w:hAnsi="Nunito"/>
+        </w:rPr>
+        <w:t xml:space="preserve"> </w:t>
+      </w:r>
+    </w:p>
+    <w:p>
+      <w:pPr>
+        <w:ind w:firstLine="284"/>
+        <w:rPr>
+          <w:rFonts w:ascii="Nunito" w:hAnsi="Nunito"/>
+        </w:rPr>
+      </w:pPr>
+      <w:r>
+        <w:rPr>
+          <w:rFonts w:ascii="Nunito" w:hAnsi="Nunito"/>
+        </w:rPr>
+        <w:lastRenderedPageBreak/>
         <w:t xml:space="preserve">Quant à la performance de notre code pour la compression et la décompression d’une image, nous avons mesuré le temps écoulé pour des qualités allant de </w:t>
       </w:r>
       <m:oMath>
@@ -4519,13 +4344,13 @@
           <w:rPr>
             <w:rFonts w:ascii="Cambria Math" w:hAnsi="Cambria Math"/>
           </w:rPr>
-          <m:t>Q=</m:t>
+          <m:t>Q</m:t>
         </m:r>
         <m:r>
           <w:rPr>
             <w:rFonts w:ascii="Cambria Math" w:hAnsi="Cambria Math"/>
           </w:rPr>
-          <m:t>10%</m:t>
+          <m:t>=10%</m:t>
         </m:r>
       </m:oMath>
       <w:r>
@@ -4542,13 +4367,13 @@
           <w:rPr>
             <w:rFonts w:ascii="Cambria Math" w:hAnsi="Cambria Math"/>
           </w:rPr>
-          <m:t>Q=</m:t>
+          <m:t>Q</m:t>
         </m:r>
         <m:r>
           <w:rPr>
             <w:rFonts w:ascii="Cambria Math" w:hAnsi="Cambria Math"/>
           </w:rPr>
-          <m:t>90%</m:t>
+          <m:t>=90%</m:t>
         </m:r>
       </m:oMath>
       <w:r>
@@ -4565,27 +4390,20 @@
           <w:rPr>
             <w:rFonts w:ascii="Cambria Math" w:hAnsi="Cambria Math"/>
           </w:rPr>
-          <m:t>Q=</m:t>
+          <m:t>Q</m:t>
         </m:r>
         <m:r>
           <w:rPr>
             <w:rFonts w:ascii="Cambria Math" w:hAnsi="Cambria Math"/>
           </w:rPr>
-          <m:t>10%</m:t>
+          <m:t>=10%</m:t>
         </m:r>
       </m:oMath>
       <w:r>
         <w:rPr>
           <w:rFonts w:ascii="Nunito" w:hAnsi="Nunito"/>
         </w:rPr>
-        <w:t xml:space="preserve"> </w:t>
-      </w:r>
-      <w:r>
-        <w:rPr>
-          <w:rFonts w:ascii="Nunito" w:hAnsi="Nunito"/>
-        </w:rPr>
-        <w:lastRenderedPageBreak/>
-        <w:t xml:space="preserve">à </w:t>
+        <w:t xml:space="preserve"> à </w:t>
       </w:r>
       <m:oMath>
         <m:r>
@@ -4595,13 +4413,13 @@
           <w:rPr>
             <w:rFonts w:ascii="Cambria Math" w:hAnsi="Cambria Math"/>
           </w:rPr>
-          <m:t>Q=</m:t>
+          <m:t>Q</m:t>
         </m:r>
         <m:r>
           <w:rPr>
             <w:rFonts w:ascii="Cambria Math" w:hAnsi="Cambria Math"/>
           </w:rPr>
-          <m:t>90%</m:t>
+          <m:t>=90%</m:t>
         </m:r>
       </m:oMath>
       <w:r>
@@ -4634,10 +4452,10 @@
           <w:noProof/>
         </w:rPr>
         <w:drawing>
-          <wp:inline distT="0" distB="0" distL="0" distR="0" wp14:anchorId="36996239" wp14:editId="1F8987A6">
-            <wp:extent cx="5760720" cy="3002280"/>
-            <wp:effectExtent l="0" t="0" r="11430" b="7620"/>
-            <wp:docPr id="12" name="Gráfico 12">
+          <wp:inline distT="0" distB="0" distL="0" distR="0" wp14:anchorId="67851EB9" wp14:editId="53315EFA">
+            <wp:extent cx="5760720" cy="2960370"/>
+            <wp:effectExtent l="0" t="0" r="11430" b="11430"/>
+            <wp:docPr id="6" name="Gráfico 6">
               <a:extLst xmlns:a="http://schemas.openxmlformats.org/drawingml/2006/main">
                 <a:ext uri="{FF2B5EF4-FFF2-40B4-BE49-F238E27FC236}">
                   <a16:creationId xmlns:a16="http://schemas.microsoft.com/office/drawing/2014/main" id="{780AE668-A39F-4C14-8FB6-E18D1A51CE71}"/>
@@ -4675,13 +4493,13 @@
           <w:rPr>
             <w:rFonts w:ascii="Cambria Math" w:hAnsi="Cambria Math"/>
           </w:rPr>
-          <m:t>Q=</m:t>
+          <m:t>Q</m:t>
         </m:r>
         <m:r>
           <w:rPr>
             <w:rFonts w:ascii="Cambria Math" w:hAnsi="Cambria Math"/>
           </w:rPr>
-          <m:t>10%</m:t>
+          <m:t>=10%</m:t>
         </m:r>
       </m:oMath>
       <w:r>
@@ -4698,13 +4516,13 @@
           <w:rPr>
             <w:rFonts w:ascii="Cambria Math" w:hAnsi="Cambria Math"/>
           </w:rPr>
-          <m:t>Q=</m:t>
+          <m:t>Q</m:t>
         </m:r>
         <m:r>
           <w:rPr>
             <w:rFonts w:ascii="Cambria Math" w:hAnsi="Cambria Math"/>
           </w:rPr>
-          <m:t>90%</m:t>
+          <m:t>=90%</m:t>
         </m:r>
       </m:oMath>
       <w:r>
@@ -4735,13 +4553,13 @@
           <w:rPr>
             <w:rFonts w:ascii="Cambria Math" w:hAnsi="Cambria Math"/>
           </w:rPr>
-          <m:t>Q=</m:t>
+          <m:t>Q</m:t>
         </m:r>
         <m:r>
           <w:rPr>
             <w:rFonts w:ascii="Cambria Math" w:hAnsi="Cambria Math"/>
           </w:rPr>
-          <m:t>10%</m:t>
+          <m:t>=10%</m:t>
         </m:r>
       </m:oMath>
       <w:r>
@@ -4758,13 +4576,13 @@
           <w:rPr>
             <w:rFonts w:ascii="Cambria Math" w:hAnsi="Cambria Math"/>
           </w:rPr>
-          <m:t>Q=</m:t>
+          <m:t>Q</m:t>
         </m:r>
         <m:r>
           <w:rPr>
             <w:rFonts w:ascii="Cambria Math" w:hAnsi="Cambria Math"/>
           </w:rPr>
-          <m:t>90%</m:t>
+          <m:t>=90%</m:t>
         </m:r>
       </m:oMath>
       <w:r>
@@ -5210,21 +5028,7 @@
         <w:rPr>
           <w:rFonts w:ascii="Nunito" w:hAnsi="Nunito"/>
         </w:rPr>
-        <w:t xml:space="preserve"> </w:t>
-      </w:r>
-      <w:proofErr w:type="gramStart"/>
-      <w:r>
-        <w:rPr>
-          <w:rFonts w:ascii="Nunito" w:hAnsi="Nunito"/>
-        </w:rPr>
-        <w:t>représente</w:t>
-      </w:r>
-      <w:proofErr w:type="gramEnd"/>
-      <w:r>
-        <w:rPr>
-          <w:rFonts w:ascii="Nunito" w:hAnsi="Nunito"/>
-        </w:rPr>
-        <w:t xml:space="preserve"> l’image avant compression, et donc </w:t>
+        <w:t xml:space="preserve"> représente l’image avant compression, et donc </w:t>
       </w:r>
       <m:oMath>
         <m:r>
@@ -5302,16 +5106,8 @@
         <w:rPr>
           <w:rFonts w:ascii="Nunito" w:hAnsi="Nunito"/>
         </w:rPr>
-        <w:t xml:space="preserve"> </w:t>
-      </w:r>
-      <w:proofErr w:type="gramStart"/>
-      <w:r>
-        <w:rPr>
-          <w:rFonts w:ascii="Nunito" w:hAnsi="Nunito"/>
-        </w:rPr>
-        <w:t>représente</w:t>
-      </w:r>
-      <w:proofErr w:type="gramEnd"/>
+        <w:t xml:space="preserve"> représente</w:t>
+      </w:r>
       <w:r>
         <w:rPr>
           <w:rFonts w:ascii="Nunito" w:hAnsi="Nunito"/>
@@ -5375,6 +5171,7 @@
           <w:rPr>
             <w:rFonts w:ascii="Cambria Math" w:hAnsi="Cambria Math"/>
           </w:rPr>
+          <w:lastRenderedPageBreak/>
           <m:t>m</m:t>
         </m:r>
       </m:oMath>
@@ -5382,21 +5179,7 @@
         <w:rPr>
           <w:rFonts w:ascii="Nunito" w:hAnsi="Nunito"/>
         </w:rPr>
-        <w:t xml:space="preserve"> </w:t>
-      </w:r>
-      <w:proofErr w:type="gramStart"/>
-      <w:r>
-        <w:rPr>
-          <w:rFonts w:ascii="Nunito" w:hAnsi="Nunito"/>
-        </w:rPr>
-        <w:t>et</w:t>
-      </w:r>
-      <w:proofErr w:type="gramEnd"/>
-      <w:r>
-        <w:rPr>
-          <w:rFonts w:ascii="Nunito" w:hAnsi="Nunito"/>
-        </w:rPr>
-        <w:t xml:space="preserve"> </w:t>
+        <w:t xml:space="preserve"> et </w:t>
       </w:r>
       <m:oMath>
         <m:r>
@@ -5424,7 +5207,6 @@
         <w:rPr>
           <w:rFonts w:ascii="Nunito" w:hAnsi="Nunito"/>
         </w:rPr>
-        <w:lastRenderedPageBreak/>
         <w:t xml:space="preserve">Le suivant graphique montre la variation du PSNR pour des qualités allant de </w:t>
       </w:r>
       <m:oMath>
@@ -5435,13 +5217,13 @@
           <w:rPr>
             <w:rFonts w:ascii="Cambria Math" w:hAnsi="Cambria Math"/>
           </w:rPr>
-          <m:t>Q=</m:t>
+          <m:t>Q</m:t>
         </m:r>
         <m:r>
           <w:rPr>
             <w:rFonts w:ascii="Cambria Math" w:hAnsi="Cambria Math"/>
           </w:rPr>
-          <m:t>10%</m:t>
+          <m:t>=10%</m:t>
         </m:r>
       </m:oMath>
       <w:r>
@@ -5458,20 +5240,46 @@
           <w:rPr>
             <w:rFonts w:ascii="Cambria Math" w:hAnsi="Cambria Math"/>
           </w:rPr>
-          <m:t>Q=</m:t>
+          <m:t>Q</m:t>
         </m:r>
         <m:r>
           <w:rPr>
             <w:rFonts w:ascii="Cambria Math" w:hAnsi="Cambria Math"/>
           </w:rPr>
-          <m:t>90%</m:t>
+          <m:t>=90%</m:t>
         </m:r>
       </m:oMath>
       <w:r>
         <w:rPr>
           <w:rFonts w:ascii="Nunito" w:hAnsi="Nunito"/>
         </w:rPr>
-        <w:t>. Nous pouvons donc distinguer une tendance croissante du PSNR avec la qualité de l’image demandée. Nous pouvons conclure que plus on demande une qualité meilleure, plus le PSNR est élevé, comme c’est normal.</w:t>
+        <w:t>. Nous pouvons donc distinguer une tendance croissante du PSNR</w:t>
+      </w:r>
+      <w:r>
+        <w:rPr>
+          <w:rFonts w:ascii="Nunito" w:hAnsi="Nunito"/>
+        </w:rPr>
+        <w:t xml:space="preserve">, </w:t>
+      </w:r>
+      <w:r>
+        <w:rPr>
+          <w:rFonts w:ascii="Nunito" w:hAnsi="Nunito"/>
+        </w:rPr>
+        <w:t>montrée par la ligne en pointillés rouges</w:t>
+      </w:r>
+      <w:r>
+        <w:rPr>
+          <w:rFonts w:ascii="Nunito" w:hAnsi="Nunito"/>
+        </w:rPr>
+        <w:t>,</w:t>
+      </w:r>
+      <w:bookmarkStart w:id="3" w:name="_GoBack"/>
+      <w:bookmarkEnd w:id="3"/>
+      <w:r>
+        <w:rPr>
+          <w:rFonts w:ascii="Nunito" w:hAnsi="Nunito"/>
+        </w:rPr>
+        <w:t xml:space="preserve"> avec la qualité de l’image demandée. Nous pouvons conclure que plus on demande une qualité meilleure, plus le PSNR est élevé, comme c’est normal.</w:t>
       </w:r>
     </w:p>
     <w:p>
@@ -5486,10 +5294,10 @@
           <w:noProof/>
         </w:rPr>
         <w:drawing>
-          <wp:inline distT="0" distB="0" distL="0" distR="0" wp14:anchorId="7953CCB8" wp14:editId="1EE194D3">
+          <wp:inline distT="0" distB="0" distL="0" distR="0" wp14:anchorId="34EC4D15" wp14:editId="68560115">
             <wp:extent cx="4655820" cy="2788920"/>
             <wp:effectExtent l="0" t="0" r="11430" b="11430"/>
-            <wp:docPr id="13" name="Gráfico 13">
+            <wp:docPr id="9" name="Gráfico 9">
               <a:extLst xmlns:a="http://schemas.openxmlformats.org/drawingml/2006/main">
                 <a:ext uri="{FF2B5EF4-FFF2-40B4-BE49-F238E27FC236}">
                   <a16:creationId xmlns:a16="http://schemas.microsoft.com/office/drawing/2014/main" id="{C0131985-68C4-4840-873D-85B27AF25DED}"/>
@@ -5527,13 +5335,13 @@
           <w:rPr>
             <w:rFonts w:ascii="Cambria Math" w:hAnsi="Cambria Math"/>
           </w:rPr>
-          <m:t>Q=</m:t>
+          <m:t>Q</m:t>
         </m:r>
         <m:r>
           <w:rPr>
             <w:rFonts w:ascii="Cambria Math" w:hAnsi="Cambria Math"/>
           </w:rPr>
-          <m:t>10%</m:t>
+          <m:t>=10%</m:t>
         </m:r>
       </m:oMath>
       <w:r>
@@ -5550,13 +5358,13 @@
           <w:rPr>
             <w:rFonts w:ascii="Cambria Math" w:hAnsi="Cambria Math"/>
           </w:rPr>
-          <m:t>Q=</m:t>
+          <m:t>Q</m:t>
         </m:r>
         <m:r>
           <w:rPr>
             <w:rFonts w:ascii="Cambria Math" w:hAnsi="Cambria Math"/>
           </w:rPr>
-          <m:t>90%</m:t>
+          <m:t>=90%</m:t>
         </m:r>
       </m:oMath>
       <w:r>
@@ -5862,7 +5670,7 @@
             </wp:anchor>
           </w:drawing>
         </mc:Choice>
-        <mc:Fallback xmlns:a="http://schemas.openxmlformats.org/drawingml/2006/main" xmlns:pic="http://schemas.openxmlformats.org/drawingml/2006/picture">
+        <mc:Fallback xmlns:pic="http://schemas.openxmlformats.org/drawingml/2006/picture" xmlns:a="http://schemas.openxmlformats.org/drawingml/2006/main">
           <w:pict w14:anchorId="4D6BFA9C">
             <v:shapetype coordsize="21600,21600" o:spt="75" o:preferrelative="t" path="m@4@5l@4@11@9@11@9@5xe" type="#_x0000_t75">
               <v:formulas>
@@ -10278,7 +10086,7 @@
           </c:trendline>
           <c:trendline>
             <c:spPr>
-              <a:ln w="22225" cap="rnd">
+              <a:ln w="19050" cap="rnd">
                 <a:solidFill>
                   <a:schemeClr val="accent2"/>
                 </a:solidFill>
@@ -10365,7 +10173,7 @@
           <c:smooth val="0"/>
           <c:extLst>
             <c:ext xmlns:c16="http://schemas.microsoft.com/office/drawing/2014/chart" uri="{C3380CC4-5D6E-409C-BE32-E72D297353CC}">
-              <c16:uniqueId val="{00000002-5895-41CE-BC9F-CA6F8487B501}"/>
+              <c16:uniqueId val="{00000002-37CE-44B3-B31A-4B4DF2378AD7}"/>
             </c:ext>
           </c:extLst>
         </c:ser>
@@ -10760,6 +10568,34 @@
               </c:ext>
             </c:extLst>
           </c:dLbls>
+          <c:trendline>
+            <c:spPr>
+              <a:ln w="19050" cap="rnd">
+                <a:solidFill>
+                  <a:schemeClr val="accent1"/>
+                </a:solidFill>
+                <a:prstDash val="sysDot"/>
+              </a:ln>
+              <a:effectLst/>
+            </c:spPr>
+            <c:trendlineType val="linear"/>
+            <c:dispRSqr val="0"/>
+            <c:dispEq val="0"/>
+          </c:trendline>
+          <c:trendline>
+            <c:spPr>
+              <a:ln w="19050" cap="rnd">
+                <a:solidFill>
+                  <a:schemeClr val="accent2"/>
+                </a:solidFill>
+                <a:prstDash val="sysDot"/>
+              </a:ln>
+              <a:effectLst/>
+            </c:spPr>
+            <c:trendlineType val="linear"/>
+            <c:dispRSqr val="0"/>
+            <c:dispEq val="0"/>
+          </c:trendline>
           <c:cat>
             <c:numRef>
               <c:f>'Performance compression image'!$B$1:$J$1</c:f>
@@ -10835,7 +10671,7 @@
           <c:smooth val="0"/>
           <c:extLst>
             <c:ext xmlns:c16="http://schemas.microsoft.com/office/drawing/2014/chart" uri="{C3380CC4-5D6E-409C-BE32-E72D297353CC}">
-              <c16:uniqueId val="{00000000-9C54-4EA8-9EFC-E093CF7ABB83}"/>
+              <c16:uniqueId val="{00000002-1D9E-4575-907B-7BA318B93B45}"/>
             </c:ext>
           </c:extLst>
         </c:ser>
@@ -12447,7 +12283,7 @@
 </file>
 
 <file path=customXml/itemProps1.xml><?xml version="1.0" encoding="utf-8"?>
-<ds:datastoreItem xmlns:ds="http://schemas.openxmlformats.org/officeDocument/2006/customXml" ds:itemID="{642CB87A-127F-4331-8F93-20F7EFAD6811}">
+<ds:datastoreItem xmlns:ds="http://schemas.openxmlformats.org/officeDocument/2006/customXml" ds:itemID="{508EA147-3DFD-4C3B-8630-F78C7B61A403}">
   <ds:schemaRefs>
     <ds:schemaRef ds:uri="http://schemas.openxmlformats.org/officeDocument/2006/bibliography"/>
   </ds:schemaRefs>

</xml_diff>